<commit_message>
updating for sensitivity analysis
</commit_message>
<xml_diff>
--- a/Code_Manual.docx
+++ b/Code_Manual.docx
@@ -6,8 +6,6 @@
       <w:pPr>
         <w:pStyle w:val="Heading1"/>
       </w:pPr>
-      <w:bookmarkStart w:id="0" w:name="_GoBack"/>
-      <w:bookmarkEnd w:id="0"/>
       <w:r>
         <w:t>Code Manual for the AHHME Tool for Antibiotic Resistance</w:t>
       </w:r>
@@ -170,11 +168,11 @@
       <w:r>
         <w:t xml:space="preserve"> [last accessed 13/07/2020]</w:t>
       </w:r>
-    </w:p>
-    <w:p>
-      <w:pPr>
-        <w:pStyle w:val="ListParagraph"/>
-      </w:pPr>
+      <w:r>
+        <w:t xml:space="preserve"> </w:t>
+      </w:r>
+      <w:bookmarkStart w:id="0" w:name="_GoBack"/>
+      <w:bookmarkEnd w:id="0"/>
     </w:p>
     <w:p>
       <w:pPr>
@@ -458,7 +456,6 @@
         </w:numPr>
       </w:pPr>
       <w:r>
-        <w:lastRenderedPageBreak/>
         <w:t>Education campaign that reduces antibiotic usage in animals</w:t>
       </w:r>
     </w:p>
@@ -471,6 +468,7 @@
         </w:numPr>
       </w:pPr>
       <w:r>
+        <w:lastRenderedPageBreak/>
         <w:t>At the national level</w:t>
       </w:r>
       <w:r>
@@ -1091,11 +1089,7 @@
         <w:t>, could sample using specified distributions and input)</w:t>
       </w:r>
       <w:r>
-        <w:t xml:space="preserve">. The total is already discounted at 3.5% for base year – but need to think about then using that same average over multiple years in terms of </w:t>
-      </w:r>
-      <w:r>
-        <w:lastRenderedPageBreak/>
-        <w:t>discounting</w:t>
+        <w:t>. The total is already discounted at 3.5% for base year – but need to think about then using that same average over multiple years in terms of discounting</w:t>
       </w:r>
       <w:r>
         <w:t>.</w:t>
@@ -1127,6 +1121,7 @@
         </w:numPr>
       </w:pPr>
       <w:r>
+        <w:lastRenderedPageBreak/>
         <w:t xml:space="preserve">I have just used this for the QALY loss for all deaths, but </w:t>
       </w:r>
       <w:r>
@@ -1923,8 +1918,14 @@
         <w:rPr>
           <w:rFonts w:cstheme="minorHAnsi"/>
         </w:rPr>
+        <w:t xml:space="preserve">To get a proportion of herd size that are sold for meat (and therefore leave well) – took the proportion of fattening pigs and proportion of beef cattle out of all (very weak proxy but </w:t>
+      </w:r>
+      <w:r>
+        <w:rPr>
+          <w:rFonts w:cstheme="minorHAnsi"/>
+        </w:rPr>
         <w:lastRenderedPageBreak/>
-        <w:t>To get a proportion of herd size that are sold for meat (and therefore leave well) – took the proportion of fattening pigs and proportion of beef cattle out of all (very weak proxy but otherwise herds would become large quickly). Range was 0.37 – 0.89, but wanted to keep below birth rate so 0.37 used.</w:t>
+        <w:t>otherwise herds would become large quickly). Range was 0.37 – 0.89, but wanted to keep below birth rate so 0.37 used.</w:t>
       </w:r>
     </w:p>
     <w:p>
@@ -3165,7 +3166,11 @@
         <w:t>Percentage share of the value of total livestock output in 2019</w:t>
       </w:r>
       <w:r>
-        <w:t xml:space="preserve">” (which again is not correct as this is output proportions – not input - but to get a smaller % than total for all farms as we didn’t include chickens etc. and hasn’t accounted for crop farms); </w:t>
+        <w:t xml:space="preserve">” (which again is not correct as this is output proportions – not input - but to get a </w:t>
+      </w:r>
+      <w:r>
+        <w:lastRenderedPageBreak/>
+        <w:t xml:space="preserve">smaller % than total for all farms as we didn’t include chickens etc. and hasn’t accounted for crop farms); </w:t>
       </w:r>
       <w:r>
         <w:t>217000</w:t>
@@ -4783,7 +4788,7 @@
 </file>
 
 <file path=customXml/itemProps1.xml><?xml version="1.0" encoding="utf-8"?>
-<ds:datastoreItem xmlns:ds="http://schemas.openxmlformats.org/officeDocument/2006/customXml" ds:itemID="{63CDD794-3E53-40CE-ACA5-FDF28D360BB2}">
+<ds:datastoreItem xmlns:ds="http://schemas.openxmlformats.org/officeDocument/2006/customXml" ds:itemID="{43238826-5978-46ED-BFFE-0FE3AD283130}">
   <ds:schemaRefs>
     <ds:schemaRef ds:uri="http://schemas.openxmlformats.org/officeDocument/2006/bibliography"/>
   </ds:schemaRefs>

</xml_diff>

<commit_message>
adding test data for Vietnam case
</commit_message>
<xml_diff>
--- a/Code_Manual.docx
+++ b/Code_Manual.docx
@@ -345,6 +345,9 @@
       <w:r>
         <w:t>Example</w:t>
       </w:r>
+      <w:r>
+        <w:t xml:space="preserve"> - UK</w:t>
+      </w:r>
     </w:p>
     <w:p>
       <w:pPr>
@@ -468,8 +471,6 @@
       <w:r>
         <w:t>General intervention that reduces resistance.</w:t>
       </w:r>
-      <w:bookmarkStart w:id="0" w:name="_GoBack"/>
-      <w:bookmarkEnd w:id="0"/>
     </w:p>
     <w:p>
       <w:pPr>
@@ -3167,7 +3168,12 @@
       </w:r>
       <w:r>
         <w:lastRenderedPageBreak/>
-        <w:t xml:space="preserve">smaller % than total for all farms as we didn’t include chickens etc. and hasn’t accounted for crop farms); </w:t>
+        <w:t>smaller % than total fo</w:t>
+      </w:r>
+      <w:bookmarkStart w:id="0" w:name="_GoBack"/>
+      <w:bookmarkEnd w:id="0"/>
+      <w:r>
+        <w:t xml:space="preserve">r all farms as we didn’t include chickens etc. and hasn’t accounted for crop farms); </w:t>
       </w:r>
       <w:r>
         <w:t>217000</w:t>
@@ -3202,6 +3208,15 @@
         </w:rPr>
       </w:pPr>
     </w:p>
+    <w:p>
+      <w:pPr>
+        <w:pStyle w:val="Heading2"/>
+      </w:pPr>
+      <w:r>
+        <w:t>Vietnam Case Study</w:t>
+      </w:r>
+    </w:p>
+    <w:p/>
     <w:sectPr>
       <w:headerReference w:type="default" r:id="rId21"/>
       <w:pgSz w:w="11906" w:h="16838"/>
@@ -3270,7 +3285,10 @@
       <w:pStyle w:val="Header"/>
     </w:pPr>
     <w:r>
-      <w:t>Version 1.0 – Initial Draft – Still under construction</w:t>
+      <w:t>Version 2.0</w:t>
+    </w:r>
+    <w:r>
+      <w:t xml:space="preserve"> – Initial Draft – Still under construction</w:t>
     </w:r>
   </w:p>
   <w:p>
@@ -4785,7 +4803,7 @@
 </file>
 
 <file path=customXml/itemProps1.xml><?xml version="1.0" encoding="utf-8"?>
-<ds:datastoreItem xmlns:ds="http://schemas.openxmlformats.org/officeDocument/2006/customXml" ds:itemID="{F44D46CA-2095-4E01-B1D3-194CFD65AEE6}">
+<ds:datastoreItem xmlns:ds="http://schemas.openxmlformats.org/officeDocument/2006/customXml" ds:itemID="{C3D5A243-C9F8-403A-8622-AF2025AFC8E8}">
   <ds:schemaRefs>
     <ds:schemaRef ds:uri="http://schemas.openxmlformats.org/officeDocument/2006/bibliography"/>
   </ds:schemaRefs>

</xml_diff>

<commit_message>
cleaning file and docs
</commit_message>
<xml_diff>
--- a/Code_Manual.docx
+++ b/Code_Manual.docx
@@ -112,64 +112,23 @@
       </w:r>
     </w:p>
     <w:p>
-      <w:r>
-        <w:t>The app is based on tested model functions that sit in ….</w:t>
-      </w:r>
-    </w:p>
-    <w:p>
-      <w:pPr>
-        <w:pStyle w:val="Heading3"/>
-      </w:pPr>
+      <w:pPr>
+        <w:pStyle w:val="ListParagraph"/>
+        <w:numPr>
+          <w:ilvl w:val="0"/>
+          <w:numId w:val="2"/>
+        </w:numPr>
+      </w:pPr>
+      <w:r>
+        <w:t xml:space="preserve">This is where you can test out the model functionality to explore errors and results before </w:t>
+      </w:r>
       <w:proofErr w:type="spellStart"/>
       <w:r>
-        <w:t>model_noapp</w:t>
+        <w:t>trialing</w:t>
       </w:r>
       <w:proofErr w:type="spellEnd"/>
-    </w:p>
-    <w:p>
-      <w:pPr>
-        <w:pStyle w:val="ListParagraph"/>
-        <w:numPr>
-          <w:ilvl w:val="0"/>
-          <w:numId w:val="5"/>
-        </w:numPr>
-      </w:pPr>
-      <w:r>
-        <w:t xml:space="preserve">This is where you can test out the model functionality to explore errors and results before </w:t>
-      </w:r>
-      <w:proofErr w:type="spellStart"/>
-      <w:r>
-        <w:t>trialing</w:t>
-      </w:r>
-      <w:proofErr w:type="spellEnd"/>
       <w:r>
         <w:t xml:space="preserve"> in the app.</w:t>
-      </w:r>
-    </w:p>
-    <w:p>
-      <w:pPr>
-        <w:pStyle w:val="ListParagraph"/>
-        <w:numPr>
-          <w:ilvl w:val="0"/>
-          <w:numId w:val="5"/>
-        </w:numPr>
-      </w:pPr>
-      <w:r>
-        <w:t xml:space="preserve">Sensitivity analysis functions are based heavily on the codes available here: </w:t>
-      </w:r>
-      <w:hyperlink r:id="rId8" w:anchor="beta-distribution" w:history="1">
-        <w:r>
-          <w:rPr>
-            <w:rStyle w:val="Hyperlink"/>
-          </w:rPr>
-          <w:t>https://devinincerti.com/2018/02/10/psa.html#beta-distribution</w:t>
-        </w:r>
-      </w:hyperlink>
-      <w:r>
-        <w:t xml:space="preserve"> [last accessed 13/07/2020]</w:t>
-      </w:r>
-      <w:r>
-        <w:t xml:space="preserve"> </w:t>
       </w:r>
     </w:p>
     <w:p>
@@ -481,7 +440,6 @@
         </w:numPr>
       </w:pPr>
       <w:r>
-        <w:lastRenderedPageBreak/>
         <w:t>See “notes” tab for discussion o</w:t>
       </w:r>
       <w:r>
@@ -500,7 +458,11 @@
         </w:numPr>
       </w:pPr>
       <w:r>
-        <w:t xml:space="preserve">Background mortality and birth are the routes of humans entering and leaving the model (have not incorporated migration impacts, these could be included through an annual immigration and emigration rate).  </w:t>
+        <w:t xml:space="preserve">Background mortality and birth are the routes of humans entering and leaving the model (have not incorporated migration impacts, these could be included through an annual </w:t>
+      </w:r>
+      <w:r>
+        <w:lastRenderedPageBreak/>
+        <w:t xml:space="preserve">immigration and emigration rate).  </w:t>
       </w:r>
       <w:r>
         <w:t xml:space="preserve">Have taken birth rate as entry into the model, but should be really tied to proportion of new 18 year olds entering through demographic data. </w:t>
@@ -529,7 +491,7 @@
       <w:r>
         <w:t xml:space="preserve">76.0 cases per 100,000 population in 2018 from ESPAUR 2019 report; </w:t>
       </w:r>
-      <w:hyperlink r:id="rId9" w:history="1">
+      <w:hyperlink r:id="rId8" w:history="1">
         <w:r>
           <w:rPr>
             <w:rStyle w:val="Hyperlink"/>
@@ -558,7 +520,7 @@
       <w:r>
         <w:t xml:space="preserve"> </w:t>
       </w:r>
-      <w:hyperlink r:id="rId10" w:history="1">
+      <w:hyperlink r:id="rId9" w:history="1">
         <w:r>
           <w:rPr>
             <w:rStyle w:val="Hyperlink"/>
@@ -1057,7 +1019,7 @@
       <w:r>
         <w:t>These were multiplied with the 201/2018 reference cost of a bed day (£346) [2018/19 costings changed due to overall costing guidance changes]-</w:t>
       </w:r>
-      <w:hyperlink r:id="rId11" w:history="1">
+      <w:hyperlink r:id="rId10" w:history="1">
         <w:r>
           <w:rPr>
             <w:rStyle w:val="Hyperlink"/>
@@ -1095,7 +1057,7 @@
       <w:r>
         <w:t xml:space="preserve"> </w:t>
       </w:r>
-      <w:hyperlink r:id="rId12" w:history="1">
+      <w:hyperlink r:id="rId11" w:history="1">
         <w:r>
           <w:rPr>
             <w:rStyle w:val="Hyperlink"/>
@@ -1119,7 +1081,6 @@
         </w:numPr>
       </w:pPr>
       <w:r>
-        <w:lastRenderedPageBreak/>
         <w:t xml:space="preserve">I have just used this for the QALY loss for all deaths, but </w:t>
       </w:r>
       <w:r>
@@ -1168,7 +1129,14 @@
         <w:rPr>
           <w:rFonts w:cstheme="minorHAnsi"/>
         </w:rPr>
-        <w:t>close to the national average of 0.28%, while the average monthly mortality rate in the province of Trento was more than double (0.58%).”</w:t>
+        <w:t xml:space="preserve">close to the national average of 0.28%, while the average </w:t>
+      </w:r>
+      <w:r>
+        <w:rPr>
+          <w:rFonts w:cstheme="minorHAnsi"/>
+        </w:rPr>
+        <w:lastRenderedPageBreak/>
+        <w:t>monthly mortality rate in the province of Trento was more than double (0.58%).”</w:t>
       </w:r>
       <w:r>
         <w:rPr>
@@ -1176,7 +1144,7 @@
         </w:rPr>
         <w:t xml:space="preserve"> In Italy cattle was all that was available from a quick Google search: </w:t>
       </w:r>
-      <w:hyperlink r:id="rId13" w:history="1">
+      <w:hyperlink r:id="rId12" w:history="1">
         <w:r>
           <w:rPr>
             <w:rStyle w:val="Hyperlink"/>
@@ -1279,7 +1247,7 @@
         </w:rPr>
         <w:t xml:space="preserve"> Though this was for cattle, another reference stated that E. coli was present in around 10 – 33% of pigs, which falls within the realms of the above 95% Confidence interval -</w:t>
       </w:r>
-      <w:hyperlink r:id="rId14" w:history="1">
+      <w:hyperlink r:id="rId13" w:history="1">
         <w:r>
           <w:rPr>
             <w:rStyle w:val="Hyperlink"/>
@@ -1883,7 +1851,7 @@
         </w:rPr>
         <w:t xml:space="preserve">) [from </w:t>
       </w:r>
-      <w:hyperlink r:id="rId15" w:history="1">
+      <w:hyperlink r:id="rId14" w:history="1">
         <w:r>
           <w:rPr>
             <w:rStyle w:val="Hyperlink"/>
@@ -1916,14 +1884,7 @@
         <w:rPr>
           <w:rFonts w:cstheme="minorHAnsi"/>
         </w:rPr>
-        <w:t xml:space="preserve">To get a proportion of herd size that are sold for meat (and therefore leave well) – took the proportion of fattening pigs and proportion of beef cattle out of all (very weak proxy but </w:t>
-      </w:r>
-      <w:r>
-        <w:rPr>
-          <w:rFonts w:cstheme="minorHAnsi"/>
-        </w:rPr>
-        <w:lastRenderedPageBreak/>
-        <w:t>otherwise herds would become large quickly). Range was 0.37 – 0.89, but wanted to keep below birth rate so 0.37 used.</w:t>
+        <w:t>To get a proportion of herd size that are sold for meat (and therefore leave well) – took the proportion of fattening pigs and proportion of beef cattle out of all (very weak proxy but otherwise herds would become large quickly). Range was 0.37 – 0.89, but wanted to keep below birth rate so 0.37 used.</w:t>
       </w:r>
     </w:p>
     <w:p>
@@ -1977,7 +1938,14 @@
         <w:rPr>
           <w:rFonts w:cstheme="minorHAnsi"/>
         </w:rPr>
-        <w:t xml:space="preserve"> comparative to susceptible ones. Although the figures used for susceptible costs could also include resistant cases (and therefore this is double counting).  </w:t>
+        <w:t xml:space="preserve"> comparative to susceptible ones. Although the figures </w:t>
+      </w:r>
+      <w:r>
+        <w:rPr>
+          <w:rFonts w:cstheme="minorHAnsi"/>
+        </w:rPr>
+        <w:lastRenderedPageBreak/>
+        <w:t xml:space="preserve">used for susceptible costs could also include resistant cases (and therefore this is double counting).  </w:t>
       </w:r>
     </w:p>
     <w:p>
@@ -2009,7 +1977,7 @@
         </w:rPr>
         <w:t xml:space="preserve"> costs) - </w:t>
       </w:r>
-      <w:hyperlink r:id="rId16" w:history="1">
+      <w:hyperlink r:id="rId15" w:history="1">
         <w:r>
           <w:rPr>
             <w:rStyle w:val="Hyperlink"/>
@@ -2856,7 +2824,7 @@
         </w:rPr>
         <w:t>” we used the Tang et al review [</w:t>
       </w:r>
-      <w:hyperlink r:id="rId17" w:history="1">
+      <w:hyperlink r:id="rId16" w:history="1">
         <w:r>
           <w:rPr>
             <w:rStyle w:val="Hyperlink"/>
@@ -2891,7 +2859,7 @@
       <w:r>
         <w:t>1.17% -</w:t>
       </w:r>
-      <w:hyperlink r:id="rId18" w:history="1">
+      <w:hyperlink r:id="rId17" w:history="1">
         <w:r>
           <w:rPr>
             <w:rStyle w:val="Hyperlink"/>
@@ -3017,7 +2985,7 @@
         </w:rPr>
         <w:t>The impact of a reduction in usage in terms of resistance in humans and animals is taken from Tang et al [</w:t>
       </w:r>
-      <w:hyperlink r:id="rId19" w:history="1">
+      <w:hyperlink r:id="rId18" w:history="1">
         <w:r>
           <w:rPr>
             <w:rStyle w:val="Hyperlink"/>
@@ -3092,7 +3060,7 @@
                 <w:lang w:eastAsia="en-GB"/>
               </w:rPr>
             </w:pPr>
-            <w:hyperlink r:id="rId20" w:history="1">
+            <w:hyperlink r:id="rId19" w:history="1">
               <w:r>
                 <w:rPr>
                   <w:rFonts w:ascii="Calibri" w:eastAsia="Times New Roman" w:hAnsi="Calibri" w:cs="Calibri"/>
@@ -3164,61 +3132,39 @@
         <w:t>Percentage share of the value of total livestock output in 2019</w:t>
       </w:r>
       <w:r>
-        <w:t xml:space="preserve">” (which again is not correct as this is output proportions – not input - but to get a </w:t>
-      </w:r>
-      <w:r>
-        <w:lastRenderedPageBreak/>
-        <w:t>smaller % than total fo</w:t>
-      </w:r>
+        <w:t xml:space="preserve">” (which again is not correct as this is output proportions – not input - but to get a smaller % than total for all farms as we didn’t include chickens etc. and hasn’t accounted for crop farms); </w:t>
+      </w:r>
+      <w:r>
+        <w:t>217000</w:t>
+      </w:r>
+      <w:r>
+        <w:t xml:space="preserve">*0.29 + </w:t>
+      </w:r>
+      <w:r>
+        <w:t>217000</w:t>
+      </w:r>
+      <w:r>
+        <w:t xml:space="preserve">*0.14 + </w:t>
+      </w:r>
+      <w:r>
+        <w:t>217000</w:t>
+      </w:r>
+      <w:r>
+        <w:t xml:space="preserve">*0.11 + </w:t>
+      </w:r>
+      <w:r>
+        <w:t>217000</w:t>
+      </w:r>
+      <w:r>
+        <w:t>*0.07</w:t>
+      </w:r>
+    </w:p>
+    <w:p>
       <w:bookmarkStart w:id="0" w:name="_GoBack"/>
       <w:bookmarkEnd w:id="0"/>
-      <w:r>
-        <w:t xml:space="preserve">r all farms as we didn’t include chickens etc. and hasn’t accounted for crop farms); </w:t>
-      </w:r>
-      <w:r>
-        <w:t>217000</w:t>
-      </w:r>
-      <w:r>
-        <w:t xml:space="preserve">*0.29 + </w:t>
-      </w:r>
-      <w:r>
-        <w:t>217000</w:t>
-      </w:r>
-      <w:r>
-        <w:t xml:space="preserve">*0.14 + </w:t>
-      </w:r>
-      <w:r>
-        <w:t>217000</w:t>
-      </w:r>
-      <w:r>
-        <w:t xml:space="preserve">*0.11 + </w:t>
-      </w:r>
-      <w:r>
-        <w:t>217000</w:t>
-      </w:r>
-      <w:r>
-        <w:t>*0.07</w:t>
-      </w:r>
-    </w:p>
-    <w:p>
-      <w:pPr>
-        <w:pStyle w:val="ListParagraph"/>
-        <w:rPr>
-          <w:rFonts w:cstheme="minorHAnsi"/>
-        </w:rPr>
-      </w:pPr>
-    </w:p>
-    <w:p>
-      <w:pPr>
-        <w:pStyle w:val="Heading2"/>
-      </w:pPr>
-      <w:r>
-        <w:t>Vietnam Case Study</w:t>
-      </w:r>
-    </w:p>
-    <w:p/>
+    </w:p>
     <w:sectPr>
-      <w:headerReference w:type="default" r:id="rId21"/>
+      <w:headerReference w:type="default" r:id="rId20"/>
       <w:pgSz w:w="11906" w:h="16838"/>
       <w:pgMar w:top="1440" w:right="1440" w:bottom="1440" w:left="1440" w:header="708" w:footer="708" w:gutter="0"/>
       <w:cols w:space="708"/>
@@ -4803,7 +4749,7 @@
 </file>
 
 <file path=customXml/itemProps1.xml><?xml version="1.0" encoding="utf-8"?>
-<ds:datastoreItem xmlns:ds="http://schemas.openxmlformats.org/officeDocument/2006/customXml" ds:itemID="{C3D5A243-C9F8-403A-8622-AF2025AFC8E8}">
+<ds:datastoreItem xmlns:ds="http://schemas.openxmlformats.org/officeDocument/2006/customXml" ds:itemID="{675056AB-7F83-4175-86B2-3F436AA8D934}">
   <ds:schemaRefs>
     <ds:schemaRef ds:uri="http://schemas.openxmlformats.org/officeDocument/2006/bibliography"/>
   </ds:schemaRefs>

</xml_diff>

<commit_message>
updating annotation and manual
</commit_message>
<xml_diff>
--- a/Code_Manual.docx
+++ b/Code_Manual.docx
@@ -180,121 +180,9 @@
     </w:p>
     <w:p>
       <w:pPr>
-        <w:pStyle w:val="ListParagraph"/>
-        <w:numPr>
-          <w:ilvl w:val="0"/>
-          <w:numId w:val="1"/>
-        </w:numPr>
-      </w:pPr>
-      <w:r>
-        <w:t>For distribution column, the distribution typed is the one used out of the following defined within the model for probabilistic sensitivity analysis (note that it has to be typed using the exact same parameters):</w:t>
-      </w:r>
-    </w:p>
-    <w:p>
-      <w:pPr>
-        <w:pStyle w:val="ListParagraph"/>
-        <w:numPr>
-          <w:ilvl w:val="1"/>
-          <w:numId w:val="1"/>
-        </w:numPr>
-      </w:pPr>
-      <w:r>
-        <w:t>“</w:t>
-      </w:r>
-      <w:proofErr w:type="spellStart"/>
-      <w:r>
-        <w:t>beta_count</w:t>
-      </w:r>
-      <w:proofErr w:type="spellEnd"/>
-      <w:r>
-        <w:t>”</w:t>
-      </w:r>
-      <w:r>
-        <w:t xml:space="preserve"> – this is where a beta distribution is wanted, with the distribution calculated through count data. In this case “low” parameters are the number of events and “high” parameters are the number of sample. </w:t>
-      </w:r>
-      <w:r>
-        <w:t xml:space="preserve"> </w:t>
-      </w:r>
-    </w:p>
-    <w:p>
-      <w:pPr>
-        <w:pStyle w:val="ListParagraph"/>
-        <w:numPr>
-          <w:ilvl w:val="1"/>
-          <w:numId w:val="1"/>
-        </w:numPr>
-      </w:pPr>
-      <w:r>
-        <w:t>“beta</w:t>
-      </w:r>
-      <w:r>
-        <w:t xml:space="preserve">” </w:t>
-      </w:r>
-      <w:r>
-        <w:t>–</w:t>
-      </w:r>
-      <w:r>
-        <w:t xml:space="preserve"> </w:t>
-      </w:r>
-      <w:r>
-        <w:t>here the</w:t>
-      </w:r>
-      <w:r>
-        <w:t xml:space="preserve"> mean and variance (sitting in “low” column) values are used.</w:t>
-      </w:r>
-    </w:p>
-    <w:p>
-      <w:pPr>
-        <w:pStyle w:val="ListParagraph"/>
-        <w:numPr>
-          <w:ilvl w:val="1"/>
-          <w:numId w:val="1"/>
-        </w:numPr>
-      </w:pPr>
-      <w:r>
-        <w:t>“normal</w:t>
-      </w:r>
-      <w:r>
-        <w:t>”</w:t>
-      </w:r>
-      <w:r>
-        <w:t xml:space="preserve"> and “lognormal</w:t>
-      </w:r>
-      <w:r>
-        <w:t>”</w:t>
-      </w:r>
-      <w:r>
-        <w:t xml:space="preserve"> – here is assuming a normal distribution</w:t>
-      </w:r>
-      <w:r>
-        <w:t xml:space="preserve"> and lognormal distribution accordingly</w:t>
-      </w:r>
-      <w:r>
-        <w:t>, where the high value is left blank and the low value represents the standard error</w:t>
-      </w:r>
-    </w:p>
-    <w:p>
-      <w:pPr>
-        <w:pStyle w:val="ListParagraph"/>
-        <w:numPr>
-          <w:ilvl w:val="1"/>
-          <w:numId w:val="1"/>
-        </w:numPr>
-      </w:pPr>
-      <w:r>
-        <w:t xml:space="preserve"> </w:t>
-      </w:r>
-      <w:r>
-        <w:t xml:space="preserve">“NA” – this is where probabilistic sensitivity analysis is not applicable. For example, the background birth and mortality rates are not probabilistic </w:t>
-      </w:r>
-      <w:r>
-        <w:t>in this example.</w:t>
-      </w:r>
-    </w:p>
-    <w:p>
-      <w:pPr>
         <w:pStyle w:val="Heading2"/>
       </w:pPr>
+      <w:bookmarkStart w:id="0" w:name="_GoBack"/>
       <w:r>
         <w:t xml:space="preserve">Current </w:t>
       </w:r>
@@ -308,6 +196,7 @@
         <w:t xml:space="preserve"> - UK</w:t>
       </w:r>
     </w:p>
+    <w:bookmarkEnd w:id="0"/>
     <w:p>
       <w:pPr>
         <w:pStyle w:val="ListParagraph"/>
@@ -458,11 +347,7 @@
         </w:numPr>
       </w:pPr>
       <w:r>
-        <w:t xml:space="preserve">Background mortality and birth are the routes of humans entering and leaving the model (have not incorporated migration impacts, these could be included through an annual </w:t>
-      </w:r>
-      <w:r>
-        <w:lastRenderedPageBreak/>
-        <w:t xml:space="preserve">immigration and emigration rate).  </w:t>
+        <w:t xml:space="preserve">Background mortality and birth are the routes of humans entering and leaving the model (have not incorporated migration impacts, these could be included through an annual immigration and emigration rate).  </w:t>
       </w:r>
       <w:r>
         <w:t xml:space="preserve">Have taken birth rate as entry into the model, but should be really tied to proportion of new 18 year olds entering through demographic data. </w:t>
@@ -549,6 +434,7 @@
           </w:tcPr>
           <w:p>
             <w:r>
+              <w:lastRenderedPageBreak/>
               <w:t>Antibiotic</w:t>
             </w:r>
           </w:p>
@@ -1129,14 +1015,7 @@
         <w:rPr>
           <w:rFonts w:cstheme="minorHAnsi"/>
         </w:rPr>
-        <w:t xml:space="preserve">close to the national average of 0.28%, while the average </w:t>
-      </w:r>
-      <w:r>
-        <w:rPr>
-          <w:rFonts w:cstheme="minorHAnsi"/>
-        </w:rPr>
-        <w:lastRenderedPageBreak/>
-        <w:t>monthly mortality rate in the province of Trento was more than double (0.58%).”</w:t>
+        <w:t>close to the national average of 0.28%, while the average monthly mortality rate in the province of Trento was more than double (0.58%).”</w:t>
       </w:r>
       <w:r>
         <w:rPr>
@@ -1239,7 +1118,14 @@
         <w:rPr>
           <w:rFonts w:cstheme="minorHAnsi"/>
         </w:rPr>
-        <w:t xml:space="preserve">in cattle 0.236 (95% CI; 0.116 – 0.325) [for now just going to say this is incidence per herd per year but this is not robust and needs converting appropriately for future use, taking into account illness duration etc.] – multiplied these together. </w:t>
+        <w:t xml:space="preserve">in cattle 0.236 (95% CI; 0.116 – 0.325) [for now just going to say this is incidence per herd per year but this is not robust and needs </w:t>
+      </w:r>
+      <w:r>
+        <w:rPr>
+          <w:rFonts w:cstheme="minorHAnsi"/>
+        </w:rPr>
+        <w:lastRenderedPageBreak/>
+        <w:t xml:space="preserve">converting appropriately for future use, taking into account illness duration etc.] – multiplied these together. </w:t>
       </w:r>
       <w:r>
         <w:rPr>
@@ -1938,14 +1824,7 @@
         <w:rPr>
           <w:rFonts w:cstheme="minorHAnsi"/>
         </w:rPr>
-        <w:t xml:space="preserve"> comparative to susceptible ones. Although the figures </w:t>
-      </w:r>
-      <w:r>
-        <w:rPr>
-          <w:rFonts w:cstheme="minorHAnsi"/>
-        </w:rPr>
-        <w:lastRenderedPageBreak/>
-        <w:t xml:space="preserve">used for susceptible costs could also include resistant cases (and therefore this is double counting).  </w:t>
+        <w:t xml:space="preserve"> comparative to susceptible ones. Although the figures used for susceptible costs could also include resistant cases (and therefore this is double counting).  </w:t>
       </w:r>
     </w:p>
     <w:p>
@@ -3159,10 +3038,7 @@
         <w:t>*0.07</w:t>
       </w:r>
     </w:p>
-    <w:p>
-      <w:bookmarkStart w:id="0" w:name="_GoBack"/>
-      <w:bookmarkEnd w:id="0"/>
-    </w:p>
+    <w:p/>
     <w:sectPr>
       <w:headerReference w:type="default" r:id="rId20"/>
       <w:pgSz w:w="11906" w:h="16838"/>
@@ -4749,7 +4625,7 @@
 </file>
 
 <file path=customXml/itemProps1.xml><?xml version="1.0" encoding="utf-8"?>
-<ds:datastoreItem xmlns:ds="http://schemas.openxmlformats.org/officeDocument/2006/customXml" ds:itemID="{675056AB-7F83-4175-86B2-3F436AA8D934}">
+<ds:datastoreItem xmlns:ds="http://schemas.openxmlformats.org/officeDocument/2006/customXml" ds:itemID="{19933A18-50E1-4B89-BB86-2430A1A5E21E}">
   <ds:schemaRefs>
     <ds:schemaRef ds:uri="http://schemas.openxmlformats.org/officeDocument/2006/bibliography"/>
   </ds:schemaRefs>

</xml_diff>

<commit_message>
updating typos and republishing app
</commit_message>
<xml_diff>
--- a/Code_Manual.docx
+++ b/Code_Manual.docx
@@ -144,8 +144,6 @@
       <w:r>
         <w:t>Antibiotic usage scenarios are modelled through their impact on cost (currently labelled “cost of implementation”) and their impact on resistance – future iterations may want to also incorporate other changes (e.g. to profit or to susceptible infection incidence).</w:t>
       </w:r>
-      <w:bookmarkStart w:id="0" w:name="_GoBack"/>
-      <w:bookmarkEnd w:id="0"/>
     </w:p>
     <w:p>
       <w:pPr>
@@ -211,7 +209,7 @@
         <w:t>Example</w:t>
       </w:r>
       <w:r>
-        <w:t xml:space="preserve"> - UK</w:t>
+        <w:t xml:space="preserve"> - England</w:t>
       </w:r>
     </w:p>
     <w:p>
@@ -3069,7 +3067,18 @@
                   <w:u w:val="single"/>
                   <w:lang w:eastAsia="en-GB"/>
                 </w:rPr>
-                <w:t>https://assets.publishing.service.gov.uk/government/uploads/system/uploads/attachment_data/file/848641/AUK_2018_09jul19a.pdf</w:t>
+                <w:t>https://assets.publishing.service.go</w:t>
+              </w:r>
+              <w:bookmarkStart w:id="0" w:name="_GoBack"/>
+              <w:bookmarkEnd w:id="0"/>
+              <w:r>
+                <w:rPr>
+                  <w:rFonts w:ascii="Calibri" w:eastAsia="Times New Roman" w:hAnsi="Calibri" w:cs="Calibri"/>
+                  <w:color w:val="0563C1"/>
+                  <w:u w:val="single"/>
+                  <w:lang w:eastAsia="en-GB"/>
+                </w:rPr>
+                <w:t>v.uk/government/uploads/system/uploads/attachment_data/file/848641/AUK_2018_09jul19a.pdf</w:t>
               </w:r>
             </w:hyperlink>
           </w:p>
@@ -4790,7 +4799,7 @@
 </file>
 
 <file path=customXml/itemProps1.xml><?xml version="1.0" encoding="utf-8"?>
-<ds:datastoreItem xmlns:ds="http://schemas.openxmlformats.org/officeDocument/2006/customXml" ds:itemID="{66517A69-76B8-49D4-96F7-66D956ADA01D}">
+<ds:datastoreItem xmlns:ds="http://schemas.openxmlformats.org/officeDocument/2006/customXml" ds:itemID="{D4A57C8C-E354-48A5-9416-CC390CC85F24}">
   <ds:schemaRefs>
     <ds:schemaRef ds:uri="http://schemas.openxmlformats.org/officeDocument/2006/bibliography"/>
   </ds:schemaRefs>

</xml_diff>